<commit_message>
Ajusta cabeçalho para ficar semelhante ao abacus
</commit_message>
<xml_diff>
--- a/relatorio/Template4.docx
+++ b/relatorio/Template4.docx
@@ -251,7 +251,15 @@
               <w:rPr>
                 <w:rFonts w:cstheme="minorHAnsi"/>
               </w:rPr>
-              <w:t>}} % sobre o valor corrigido + juros principais + juros moratórios</w:t>
+              <w:t>}}</w:t>
+            </w:r>
+            <w:bookmarkStart w:id="0" w:name="_GoBack"/>
+            <w:bookmarkEnd w:id="0"/>
+            <w:r>
+              <w:rPr>
+                <w:rFonts w:cstheme="minorHAnsi"/>
+              </w:rPr>
+              <w:t xml:space="preserve"> sobre o valor corrigido + juros principais + juros moratórios</w:t>
             </w:r>
           </w:p>
         </w:tc>
@@ -344,32 +352,7 @@
               <w:rPr>
                 <w:rFonts w:cstheme="minorHAnsi"/>
               </w:rPr>
-              <w:t>Juros Moratórios de {{calculo.</w:t>
-            </w:r>
-            <w:r>
-              <w:t xml:space="preserve"> </w:t>
-            </w:r>
-            <w:proofErr w:type="spellStart"/>
-            <w:r>
-              <w:rPr>
-                <w:rFonts w:cstheme="minorHAnsi"/>
-              </w:rPr>
-              <w:t>juros_moratorios</w:t>
-            </w:r>
-            <w:proofErr w:type="spellEnd"/>
-            <w:r>
-              <w:rPr>
-                <w:rFonts w:cstheme="minorHAnsi"/>
-              </w:rPr>
-              <w:t xml:space="preserve">}} ao </w:t>
-            </w:r>
-            <w:bookmarkStart w:id="0" w:name="_GoBack"/>
-            <w:bookmarkEnd w:id="0"/>
-            <w:r>
-              <w:rPr>
-                <w:rFonts w:cstheme="minorHAnsi"/>
-              </w:rPr>
-              <w:t>mês a partir de {{</w:t>
+              <w:t>Juros Moratórios de {{</w:t>
             </w:r>
             <w:proofErr w:type="spellStart"/>
             <w:proofErr w:type="gramStart"/>
@@ -384,7 +367,21 @@
               <w:rPr>
                 <w:rFonts w:cstheme="minorHAnsi"/>
               </w:rPr>
-              <w:t>data_inadimplencia</w:t>
+              <w:t>juros_moratorios</w:t>
+            </w:r>
+            <w:proofErr w:type="spellEnd"/>
+            <w:r>
+              <w:rPr>
+                <w:rFonts w:cstheme="minorHAnsi"/>
+              </w:rPr>
+              <w:t>}} ao mês a partir de {{</w:t>
+            </w:r>
+            <w:proofErr w:type="spellStart"/>
+            <w:r>
+              <w:rPr>
+                <w:rFonts w:cstheme="minorHAnsi"/>
+              </w:rPr>
+              <w:t>calculo.data_inadimplencia</w:t>
             </w:r>
             <w:proofErr w:type="spellEnd"/>
             <w:r>
@@ -4366,7 +4363,7 @@
 </file>
 
 <file path=customXml/itemProps1.xml><?xml version="1.0" encoding="utf-8"?>
-<ds:datastoreItem xmlns:ds="http://schemas.openxmlformats.org/officeDocument/2006/customXml" ds:itemID="{8C064CA9-3583-4D19-81D6-B1356C86D570}">
+<ds:datastoreItem xmlns:ds="http://schemas.openxmlformats.org/officeDocument/2006/customXml" ds:itemID="{3D0A8D7E-2BBA-4765-ADD9-6AD5C6BBBE6C}">
   <ds:schemaRefs>
     <ds:schemaRef ds:uri="http://schemas.openxmlformats.org/officeDocument/2006/bibliography"/>
   </ds:schemaRefs>

</xml_diff>